<commit_message>
4300 - abgaben und test fix
</commit_message>
<xml_diff>
--- a/Abgabedokumente/Architekt/Abgaben_Technischer_Leiter.docx
+++ b/Abgabedokumente/Architekt/Abgaben_Technischer_Leiter.docx
@@ -3,22 +3,55 @@
 <w:document xmlns:wpc="http://schemas.microsoft.com/office/word/2010/wordprocessingCanvas" xmlns:cx="http://schemas.microsoft.com/office/drawing/2014/chartex" xmlns:cx1="http://schemas.microsoft.com/office/drawing/2015/9/8/chartex" xmlns:cx2="http://schemas.microsoft.com/office/drawing/2015/10/21/chartex" xmlns:cx3="http://schemas.microsoft.com/office/drawing/2016/5/9/chartex" xmlns:cx4="http://schemas.microsoft.com/office/drawing/2016/5/10/chartex" xmlns:cx5="http://schemas.microsoft.com/office/drawing/2016/5/11/chartex" xmlns:cx6="http://schemas.microsoft.com/office/drawing/2016/5/12/chartex" xmlns:cx7="http://schemas.microsoft.com/office/drawing/2016/5/13/chartex" xmlns:cx8="http://schemas.microsoft.com/office/drawing/2016/5/14/chartex" xmlns:mc="http://schemas.openxmlformats.org/markup-compatibility/2006" xmlns:aink="http://schemas.microsoft.com/office/drawing/2016/ink" xmlns:am3d="http://schemas.microsoft.com/office/drawing/2017/model3d" xmlns:o="urn:schemas-microsoft-com:office:office" xmlns:oel="http://schemas.microsoft.com/office/2019/extlst" xmlns:r="http://schemas.openxmlformats.org/officeDocument/2006/relationships" xmlns:m="http://schemas.openxmlformats.org/officeDocument/2006/math" xmlns:v="urn:schemas-microsoft-com:vml" xmlns:wp14="http://schemas.microsoft.com/office/word/2010/wordprocessingDrawing" xmlns:wp="http://schemas.openxmlformats.org/drawingml/2006/wordprocessingDrawing" xmlns:w10="urn:schemas-microsoft-com:office:word" xmlns:w="http://schemas.openxmlformats.org/wordprocessingml/2006/main" xmlns:w14="http://schemas.microsoft.com/office/word/2010/wordml" xmlns:w15="http://schemas.microsoft.com/office/word/2012/wordml" xmlns:w16cex="http://schemas.microsoft.com/office/word/2018/wordml/cex" xmlns:w16cid="http://schemas.microsoft.com/office/word/2016/wordml/cid" xmlns:w16="http://schemas.microsoft.com/office/word/2018/wordml" xmlns:w16sdtdh="http://schemas.microsoft.com/office/word/2020/wordml/sdtdatahash" xmlns:w16se="http://schemas.microsoft.com/office/word/2015/wordml/symex" xmlns:wpg="http://schemas.microsoft.com/office/word/2010/wordprocessingGroup" xmlns:wpi="http://schemas.microsoft.com/office/word/2010/wordprocessingInk" xmlns:wne="http://schemas.microsoft.com/office/word/2006/wordml" xmlns:wps="http://schemas.microsoft.com/office/word/2010/wordprocessingShape" mc:Ignorable="w14 w15 w16se w16cid w16 w16cex w16sdtdh wp14">
   <w:body>
     <w:p>
-      <w:r>
+      <w:pPr>
+        <w:rPr>
+          <w:rFonts w:ascii="Arial" w:hAnsi="Arial" w:cs="Arial"/>
+          <w:sz w:val="24"/>
+          <w:szCs w:val="24"/>
+        </w:rPr>
+      </w:pPr>
+      <w:r>
+        <w:rPr>
+          <w:rFonts w:ascii="Arial" w:hAnsi="Arial" w:cs="Arial"/>
+          <w:sz w:val="24"/>
+          <w:szCs w:val="24"/>
+        </w:rPr>
         <w:t xml:space="preserve">Architekt </w:t>
       </w:r>
     </w:p>
     <w:p>
-      <w:r>
+      <w:pPr>
+        <w:rPr>
+          <w:rFonts w:ascii="Arial" w:hAnsi="Arial" w:cs="Arial"/>
+          <w:sz w:val="24"/>
+          <w:szCs w:val="24"/>
+        </w:rPr>
+      </w:pPr>
+      <w:r>
+        <w:rPr>
+          <w:rFonts w:ascii="Arial" w:hAnsi="Arial" w:cs="Arial"/>
+          <w:sz w:val="24"/>
+          <w:szCs w:val="24"/>
+        </w:rPr>
         <w:t>Grundlegendes</w:t>
       </w:r>
     </w:p>
     <w:p>
-      <w:r>
+      <w:pPr>
+        <w:rPr>
+          <w:rFonts w:ascii="Arial" w:hAnsi="Arial" w:cs="Arial"/>
+          <w:sz w:val="24"/>
+          <w:szCs w:val="24"/>
+        </w:rPr>
+      </w:pPr>
+      <w:r>
+        <w:rPr>
+          <w:rFonts w:ascii="Arial" w:hAnsi="Arial" w:cs="Arial"/>
+          <w:sz w:val="24"/>
+          <w:szCs w:val="24"/>
+        </w:rPr>
         <w:tab/>
-        <w:t>Prinzipien</w:t>
-      </w:r>
-      <w:r>
-        <w:t>:</w:t>
+        <w:t>Prinzipien:</w:t>
       </w:r>
     </w:p>
     <w:p>
@@ -29,17 +62,21 @@
           <w:numId w:val="1"/>
         </w:numPr>
         <w:rPr>
+          <w:rFonts w:ascii="Arial" w:hAnsi="Arial" w:cs="Arial"/>
+          <w:sz w:val="24"/>
+          <w:szCs w:val="24"/>
           <w:lang w:val="en-US"/>
         </w:rPr>
       </w:pPr>
-      <w:proofErr w:type="spellStart"/>
-      <w:r>
-        <w:rPr>
+      <w:r>
+        <w:rPr>
+          <w:rFonts w:ascii="Arial" w:hAnsi="Arial" w:cs="Arial"/>
+          <w:sz w:val="24"/>
+          <w:szCs w:val="24"/>
           <w:lang w:val="en-US"/>
         </w:rPr>
         <w:t>Schichtenarchitektur</w:t>
       </w:r>
-      <w:proofErr w:type="spellEnd"/>
     </w:p>
     <w:p>
       <w:pPr>
@@ -49,28 +86,20 @@
           <w:numId w:val="1"/>
         </w:numPr>
         <w:rPr>
+          <w:rFonts w:ascii="Arial" w:hAnsi="Arial" w:cs="Arial"/>
+          <w:sz w:val="24"/>
+          <w:szCs w:val="24"/>
           <w:lang w:val="en-US"/>
         </w:rPr>
       </w:pPr>
       <w:r>
         <w:rPr>
+          <w:rFonts w:ascii="Arial" w:hAnsi="Arial" w:cs="Arial"/>
+          <w:sz w:val="24"/>
+          <w:szCs w:val="24"/>
           <w:lang w:val="en-US"/>
         </w:rPr>
-        <w:t xml:space="preserve">Single </w:t>
-      </w:r>
-      <w:proofErr w:type="spellStart"/>
-      <w:r>
-        <w:rPr>
-          <w:lang w:val="en-US"/>
-        </w:rPr>
-        <w:t>Responsibilty</w:t>
-      </w:r>
-      <w:proofErr w:type="spellEnd"/>
-      <w:r>
-        <w:rPr>
-          <w:lang w:val="en-US"/>
-        </w:rPr>
-        <w:t xml:space="preserve"> Principle</w:t>
+        <w:t>Single Responsibilty Principle</w:t>
       </w:r>
     </w:p>
     <w:p>
@@ -81,23 +110,21 @@
           <w:numId w:val="1"/>
         </w:numPr>
         <w:rPr>
+          <w:rFonts w:ascii="Arial" w:hAnsi="Arial" w:cs="Arial"/>
+          <w:sz w:val="24"/>
+          <w:szCs w:val="24"/>
           <w:lang w:val="en-US"/>
         </w:rPr>
       </w:pPr>
-      <w:proofErr w:type="spellStart"/>
-      <w:r>
-        <w:rPr>
+      <w:r>
+        <w:rPr>
+          <w:rFonts w:ascii="Arial" w:hAnsi="Arial" w:cs="Arial"/>
+          <w:sz w:val="24"/>
+          <w:szCs w:val="24"/>
           <w:lang w:val="en-US"/>
         </w:rPr>
-        <w:t>M</w:t>
-      </w:r>
-      <w:r>
-        <w:rPr>
-          <w:lang w:val="en-US"/>
-        </w:rPr>
-        <w:t>odularisierung</w:t>
-      </w:r>
-      <w:proofErr w:type="spellEnd"/>
+        <w:t>Modularisierung</w:t>
+      </w:r>
     </w:p>
     <w:p>
       <w:pPr>
@@ -107,11 +134,17 @@
           <w:numId w:val="1"/>
         </w:numPr>
         <w:rPr>
+          <w:rFonts w:ascii="Arial" w:hAnsi="Arial" w:cs="Arial"/>
+          <w:sz w:val="24"/>
+          <w:szCs w:val="24"/>
           <w:lang w:val="en-US"/>
         </w:rPr>
       </w:pPr>
       <w:r>
         <w:rPr>
+          <w:rFonts w:ascii="Arial" w:hAnsi="Arial" w:cs="Arial"/>
+          <w:sz w:val="24"/>
+          <w:szCs w:val="24"/>
           <w:lang w:val="en-US"/>
         </w:rPr>
         <w:t>Dependency Injection</w:t>
@@ -124,25 +157,19 @@
           <w:ilvl w:val="0"/>
           <w:numId w:val="1"/>
         </w:numPr>
-      </w:pPr>
-      <w:r>
-        <w:t>Vererbung (</w:t>
-      </w:r>
-      <w:proofErr w:type="spellStart"/>
-      <w:r>
-        <w:t>Angularseitig</w:t>
-      </w:r>
-      <w:proofErr w:type="spellEnd"/>
-      <w:r>
-        <w:t xml:space="preserve"> z.B. </w:t>
-      </w:r>
-      <w:proofErr w:type="spellStart"/>
-      <w:r>
-        <w:t>BaseStore</w:t>
-      </w:r>
-      <w:proofErr w:type="spellEnd"/>
-      <w:r>
-        <w:t>)</w:t>
+        <w:rPr>
+          <w:rFonts w:ascii="Arial" w:hAnsi="Arial" w:cs="Arial"/>
+          <w:sz w:val="24"/>
+          <w:szCs w:val="24"/>
+        </w:rPr>
+      </w:pPr>
+      <w:r>
+        <w:rPr>
+          <w:rFonts w:ascii="Arial" w:hAnsi="Arial" w:cs="Arial"/>
+          <w:sz w:val="24"/>
+          <w:szCs w:val="24"/>
+        </w:rPr>
+        <w:t>Vererbung (Angularseitig z.B. BaseStore)</w:t>
       </w:r>
     </w:p>
     <w:p>
@@ -152,8 +179,18 @@
           <w:ilvl w:val="0"/>
           <w:numId w:val="1"/>
         </w:numPr>
-      </w:pPr>
-      <w:r>
+        <w:rPr>
+          <w:rFonts w:ascii="Arial" w:hAnsi="Arial" w:cs="Arial"/>
+          <w:sz w:val="24"/>
+          <w:szCs w:val="24"/>
+        </w:rPr>
+      </w:pPr>
+      <w:r>
+        <w:rPr>
+          <w:rFonts w:ascii="Arial" w:hAnsi="Arial" w:cs="Arial"/>
+          <w:sz w:val="24"/>
+          <w:szCs w:val="24"/>
+        </w:rPr>
         <w:t>API</w:t>
       </w:r>
     </w:p>
@@ -164,26 +201,19 @@
           <w:ilvl w:val="0"/>
           <w:numId w:val="1"/>
         </w:numPr>
-      </w:pPr>
-      <w:r>
+        <w:rPr>
+          <w:rFonts w:ascii="Arial" w:hAnsi="Arial" w:cs="Arial"/>
+          <w:sz w:val="24"/>
+          <w:szCs w:val="24"/>
+        </w:rPr>
+      </w:pPr>
+      <w:r>
+        <w:rPr>
+          <w:rFonts w:ascii="Arial" w:hAnsi="Arial" w:cs="Arial"/>
+          <w:sz w:val="24"/>
+          <w:szCs w:val="24"/>
+        </w:rPr>
         <w:t>Authentication</w:t>
-      </w:r>
-    </w:p>
-    <w:p>
-      <w:r>
-        <w:tab/>
-      </w:r>
-      <w:r>
-        <w:t>Methoden, Werkzeuge</w:t>
-      </w:r>
-      <w:r>
-        <w:t xml:space="preserve">, </w:t>
-      </w:r>
-      <w:r>
-        <w:t>Techniken</w:t>
-      </w:r>
-      <w:r>
-        <w:t>:</w:t>
       </w:r>
     </w:p>
     <w:p>
@@ -194,52 +224,102 @@
           <w:numId w:val="1"/>
         </w:numPr>
         <w:rPr>
+          <w:rFonts w:ascii="Arial" w:hAnsi="Arial" w:cs="Arial"/>
+          <w:sz w:val="24"/>
+          <w:szCs w:val="24"/>
           <w:lang w:val="en-US"/>
         </w:rPr>
       </w:pPr>
       <w:r>
         <w:rPr>
+          <w:rFonts w:ascii="Arial" w:hAnsi="Arial" w:cs="Arial"/>
+          <w:sz w:val="24"/>
+          <w:szCs w:val="24"/>
           <w:lang w:val="en-US"/>
         </w:rPr>
-        <w:t xml:space="preserve">Dependency Injection </w:t>
-      </w:r>
-      <w:proofErr w:type="spellStart"/>
-      <w:r>
-        <w:rPr>
+        <w:t xml:space="preserve">Observer Pattern </w:t>
+      </w:r>
+      <w:r>
+        <w:rPr>
+          <w:rFonts w:ascii="Arial" w:hAnsi="Arial" w:cs="Arial"/>
+          <w:sz w:val="24"/>
+          <w:szCs w:val="24"/>
           <w:lang w:val="en-US"/>
         </w:rPr>
-        <w:t>über</w:t>
-      </w:r>
-      <w:proofErr w:type="spellEnd"/>
-      <w:r>
-        <w:rPr>
+        <w:t>(Angularseitig)</w:t>
+      </w:r>
+    </w:p>
+    <w:p>
+      <w:pPr>
+        <w:rPr>
+          <w:rFonts w:ascii="Arial" w:hAnsi="Arial" w:cs="Arial"/>
+          <w:sz w:val="24"/>
+          <w:szCs w:val="24"/>
+        </w:rPr>
+      </w:pPr>
+      <w:r>
+        <w:rPr>
+          <w:rFonts w:ascii="Arial" w:hAnsi="Arial" w:cs="Arial"/>
+          <w:sz w:val="24"/>
+          <w:szCs w:val="24"/>
           <w:lang w:val="en-US"/>
         </w:rPr>
-        <w:t xml:space="preserve"> </w:t>
-      </w:r>
-      <w:proofErr w:type="spellStart"/>
-      <w:r>
-        <w:rPr>
+        <w:tab/>
+      </w:r>
+      <w:r>
+        <w:rPr>
+          <w:rFonts w:ascii="Arial" w:hAnsi="Arial" w:cs="Arial"/>
+          <w:sz w:val="24"/>
+          <w:szCs w:val="24"/>
+        </w:rPr>
+        <w:t>Methoden, Werkzeuge</w:t>
+      </w:r>
+      <w:r>
+        <w:rPr>
+          <w:rFonts w:ascii="Arial" w:hAnsi="Arial" w:cs="Arial"/>
+          <w:sz w:val="24"/>
+          <w:szCs w:val="24"/>
+        </w:rPr>
+        <w:t>, Techniken</w:t>
+      </w:r>
+      <w:r>
+        <w:rPr>
+          <w:rFonts w:ascii="Arial" w:hAnsi="Arial" w:cs="Arial"/>
+          <w:sz w:val="24"/>
+          <w:szCs w:val="24"/>
+        </w:rPr>
+        <w:t>:</w:t>
+      </w:r>
+    </w:p>
+    <w:p>
+      <w:pPr>
+        <w:pStyle w:val="Listenabsatz"/>
+        <w:numPr>
+          <w:ilvl w:val="0"/>
+          <w:numId w:val="1"/>
+        </w:numPr>
+        <w:rPr>
+          <w:rFonts w:ascii="Arial" w:hAnsi="Arial" w:cs="Arial"/>
+          <w:sz w:val="24"/>
+          <w:szCs w:val="24"/>
           <w:lang w:val="en-US"/>
         </w:rPr>
-        <w:t>c#</w:t>
-      </w:r>
-      <w:proofErr w:type="spellEnd"/>
-      <w:r>
-        <w:rPr>
+      </w:pPr>
+      <w:r>
+        <w:rPr>
+          <w:rFonts w:ascii="Arial" w:hAnsi="Arial" w:cs="Arial"/>
+          <w:sz w:val="24"/>
+          <w:szCs w:val="24"/>
           <w:lang w:val="en-US"/>
         </w:rPr>
-        <w:t xml:space="preserve"> S</w:t>
-      </w:r>
-      <w:r>
-        <w:rPr>
-          <w:lang w:val="en-US"/>
-        </w:rPr>
-        <w:t>tartup</w:t>
-      </w:r>
-      <w:r>
-        <w:rPr>
+        <w:t>Dependency Injection über c# Startup</w:t>
+      </w:r>
+      <w:r>
+        <w:rPr>
+          <w:rFonts w:ascii="Arial" w:hAnsi="Arial" w:cs="Arial"/>
           <w:noProof/>
+          <w:sz w:val="24"/>
+          <w:szCs w:val="24"/>
         </w:rPr>
         <w:drawing>
           <wp:inline distT="0" distB="0" distL="0" distR="0" wp14:anchorId="49D25656" wp14:editId="69B6387C">
@@ -282,50 +362,26 @@
       <w:pPr>
         <w:pStyle w:val="Listenabsatz"/>
         <w:ind w:left="1425"/>
-      </w:pPr>
-      <w:r>
-        <w:t xml:space="preserve">Die </w:t>
-      </w:r>
-      <w:r>
-        <w:t xml:space="preserve">Klassen </w:t>
-      </w:r>
-      <w:r>
-        <w:t>w</w:t>
-      </w:r>
-      <w:r>
-        <w:t>e</w:t>
-      </w:r>
-      <w:r>
-        <w:t>rden einmal e</w:t>
-      </w:r>
-      <w:r>
-        <w:t xml:space="preserve">rzeugt und in den Service gespeichert, dann bei der Instanziierung der </w:t>
-      </w:r>
-      <w:proofErr w:type="spellStart"/>
-      <w:r>
-        <w:t>Bll</w:t>
-      </w:r>
-      <w:proofErr w:type="spellEnd"/>
-      <w:r>
-        <w:t xml:space="preserve">-Klassen werden die Instanzen der </w:t>
-      </w:r>
-      <w:proofErr w:type="spellStart"/>
-      <w:r>
-        <w:t>Factories</w:t>
-      </w:r>
-      <w:proofErr w:type="spellEnd"/>
-      <w:r>
-        <w:t xml:space="preserve"> </w:t>
-      </w:r>
-      <w:proofErr w:type="spellStart"/>
-      <w:r>
-        <w:t>injectet</w:t>
-      </w:r>
-      <w:proofErr w:type="spellEnd"/>
-      <w:r>
-        <w:t xml:space="preserve">. Dadurch </w:t>
-      </w:r>
-      <w:r>
+        <w:rPr>
+          <w:rFonts w:ascii="Arial" w:hAnsi="Arial" w:cs="Arial"/>
+          <w:sz w:val="24"/>
+          <w:szCs w:val="24"/>
+        </w:rPr>
+      </w:pPr>
+      <w:r>
+        <w:rPr>
+          <w:rFonts w:ascii="Arial" w:hAnsi="Arial" w:cs="Arial"/>
+          <w:sz w:val="24"/>
+          <w:szCs w:val="24"/>
+        </w:rPr>
+        <w:t xml:space="preserve">Die Klassen werden einmal erzeugt und in den Service gespeichert, dann bei der Instanziierung der Bll-Klassen werden die Instanzen der Factories injectet. Dadurch </w:t>
+      </w:r>
+      <w:r>
+        <w:rPr>
+          <w:rFonts w:ascii="Arial" w:hAnsi="Arial" w:cs="Arial"/>
+          <w:sz w:val="24"/>
+          <w:szCs w:val="24"/>
+        </w:rPr>
         <w:t>wird nur eine Instanz erzeugt und es hat keine Direkte Abhängigkeit.</w:t>
       </w:r>
     </w:p>
@@ -336,19 +392,35 @@
           <w:ilvl w:val="0"/>
           <w:numId w:val="1"/>
         </w:numPr>
-      </w:pPr>
-      <w:r>
+        <w:rPr>
+          <w:rFonts w:ascii="Arial" w:hAnsi="Arial" w:cs="Arial"/>
+          <w:sz w:val="24"/>
+          <w:szCs w:val="24"/>
+        </w:rPr>
+      </w:pPr>
+      <w:r>
+        <w:rPr>
+          <w:rFonts w:ascii="Arial" w:hAnsi="Arial" w:cs="Arial"/>
+          <w:sz w:val="24"/>
+          <w:szCs w:val="24"/>
+        </w:rPr>
         <w:t>Schichtenarchitektur durch verschiedene C# Projekte und ein Client (Angular-Projekt)</w:t>
       </w:r>
       <w:r>
         <w:rPr>
+          <w:rFonts w:ascii="Arial" w:hAnsi="Arial" w:cs="Arial"/>
           <w:noProof/>
+          <w:sz w:val="24"/>
+          <w:szCs w:val="24"/>
         </w:rPr>
         <w:t xml:space="preserve"> </w:t>
       </w:r>
       <w:r>
         <w:rPr>
+          <w:rFonts w:ascii="Arial" w:hAnsi="Arial" w:cs="Arial"/>
           <w:noProof/>
+          <w:sz w:val="24"/>
+          <w:szCs w:val="24"/>
         </w:rPr>
         <w:drawing>
           <wp:inline distT="0" distB="0" distL="0" distR="0" wp14:anchorId="573E08EB" wp14:editId="01E8FEC2">
@@ -388,7 +460,10 @@
       </w:r>
       <w:r>
         <w:rPr>
+          <w:rFonts w:ascii="Arial" w:hAnsi="Arial" w:cs="Arial"/>
           <w:noProof/>
+          <w:sz w:val="24"/>
+          <w:szCs w:val="24"/>
         </w:rPr>
         <w:drawing>
           <wp:inline distT="0" distB="0" distL="0" distR="0" wp14:anchorId="1D7C8C1E" wp14:editId="444DA49A">
@@ -434,48 +509,60 @@
           <w:ilvl w:val="0"/>
           <w:numId w:val="1"/>
         </w:numPr>
-      </w:pPr>
-      <w:r>
-        <w:t xml:space="preserve">Modularisierung und Single </w:t>
-      </w:r>
-      <w:proofErr w:type="spellStart"/>
-      <w:r>
-        <w:t>Responsibility</w:t>
-      </w:r>
-      <w:proofErr w:type="spellEnd"/>
-      <w:r>
-        <w:t xml:space="preserve"> </w:t>
-      </w:r>
-      <w:proofErr w:type="spellStart"/>
-      <w:r>
-        <w:t>Principle</w:t>
-      </w:r>
-      <w:proofErr w:type="spellEnd"/>
-      <w:r>
-        <w:t xml:space="preserve"> </w:t>
-      </w:r>
-      <w:r>
+        <w:rPr>
+          <w:rFonts w:ascii="Arial" w:hAnsi="Arial" w:cs="Arial"/>
+          <w:sz w:val="24"/>
+          <w:szCs w:val="24"/>
+        </w:rPr>
+      </w:pPr>
+      <w:r>
+        <w:rPr>
+          <w:rFonts w:ascii="Arial" w:hAnsi="Arial" w:cs="Arial"/>
+          <w:sz w:val="24"/>
+          <w:szCs w:val="24"/>
+        </w:rPr>
+        <w:t xml:space="preserve">Modularisierung und Single Responsibility Principle </w:t>
+      </w:r>
+      <w:r>
+        <w:rPr>
+          <w:rFonts w:ascii="Arial" w:hAnsi="Arial" w:cs="Arial"/>
+          <w:sz w:val="24"/>
+          <w:szCs w:val="24"/>
+        </w:rPr>
         <w:t>we</w:t>
       </w:r>
       <w:r>
-        <w:t>rden durch getrennte Da</w:t>
-      </w:r>
-      <w:r>
-        <w:t>teien umgesetzt.</w:t>
-      </w:r>
-      <w:r>
+        <w:rPr>
+          <w:rFonts w:ascii="Arial" w:hAnsi="Arial" w:cs="Arial"/>
+          <w:sz w:val="24"/>
+          <w:szCs w:val="24"/>
+        </w:rPr>
+        <w:t>rden durch getrennte Dateien umgesetzt.</w:t>
+      </w:r>
+      <w:r>
+        <w:rPr>
+          <w:rFonts w:ascii="Arial" w:hAnsi="Arial" w:cs="Arial"/>
+          <w:sz w:val="24"/>
+          <w:szCs w:val="24"/>
+        </w:rPr>
         <w:br/>
       </w:r>
       <w:r>
         <w:rPr>
+          <w:rFonts w:ascii="Arial" w:hAnsi="Arial" w:cs="Arial"/>
           <w:noProof/>
+          <w:sz w:val="24"/>
+          <w:szCs w:val="24"/>
         </w:rPr>
         <w:lastRenderedPageBreak/>
         <w:t xml:space="preserve"> </w:t>
       </w:r>
       <w:r>
         <w:rPr>
+          <w:rFonts w:ascii="Arial" w:hAnsi="Arial" w:cs="Arial"/>
           <w:noProof/>
+          <w:sz w:val="24"/>
+          <w:szCs w:val="24"/>
         </w:rPr>
         <w:drawing>
           <wp:inline distT="0" distB="0" distL="0" distR="0" wp14:anchorId="76AE7691" wp14:editId="1E0791B0">
@@ -515,13 +602,19 @@
       </w:r>
       <w:r>
         <w:rPr>
+          <w:rFonts w:ascii="Arial" w:hAnsi="Arial" w:cs="Arial"/>
           <w:noProof/>
+          <w:sz w:val="24"/>
+          <w:szCs w:val="24"/>
         </w:rPr>
         <w:t xml:space="preserve"> </w:t>
       </w:r>
       <w:r>
         <w:rPr>
+          <w:rFonts w:ascii="Arial" w:hAnsi="Arial" w:cs="Arial"/>
           <w:noProof/>
+          <w:sz w:val="24"/>
+          <w:szCs w:val="24"/>
         </w:rPr>
         <w:br/>
         <w:t>Z.b. wie hier: Die DbCommands sind für jedes Objekt getrennt, damit man schnell potenzielle Fehlerquellen findet und keine Überladenen Klassen hat.</w:t>
@@ -534,30 +627,50 @@
           <w:ilvl w:val="0"/>
           <w:numId w:val="1"/>
         </w:numPr>
-      </w:pPr>
-      <w:r>
-        <w:t xml:space="preserve">Vererbung wird </w:t>
-      </w:r>
-      <w:proofErr w:type="spellStart"/>
-      <w:r>
-        <w:t>Angularseitig</w:t>
-      </w:r>
-      <w:proofErr w:type="spellEnd"/>
-      <w:r>
-        <w:t xml:space="preserve"> in Form einer Bas</w:t>
-      </w:r>
-      <w:r>
+        <w:rPr>
+          <w:rFonts w:ascii="Arial" w:hAnsi="Arial" w:cs="Arial"/>
+          <w:sz w:val="24"/>
+          <w:szCs w:val="24"/>
+        </w:rPr>
+      </w:pPr>
+      <w:r>
+        <w:rPr>
+          <w:rFonts w:ascii="Arial" w:hAnsi="Arial" w:cs="Arial"/>
+          <w:sz w:val="24"/>
+          <w:szCs w:val="24"/>
+        </w:rPr>
+        <w:t>Vererbung wird Angularseitig in Form einer Bas</w:t>
+      </w:r>
+      <w:r>
+        <w:rPr>
+          <w:rFonts w:ascii="Arial" w:hAnsi="Arial" w:cs="Arial"/>
+          <w:sz w:val="24"/>
+          <w:szCs w:val="24"/>
+        </w:rPr>
         <w:t>iskl</w:t>
       </w:r>
       <w:r>
+        <w:rPr>
+          <w:rFonts w:ascii="Arial" w:hAnsi="Arial" w:cs="Arial"/>
+          <w:sz w:val="24"/>
+          <w:szCs w:val="24"/>
+        </w:rPr>
         <w:t>asse genutzt.</w:t>
       </w:r>
       <w:r>
+        <w:rPr>
+          <w:rFonts w:ascii="Arial" w:hAnsi="Arial" w:cs="Arial"/>
+          <w:sz w:val="24"/>
+          <w:szCs w:val="24"/>
+        </w:rPr>
         <w:br/>
       </w:r>
       <w:r>
         <w:rPr>
+          <w:rFonts w:ascii="Arial" w:hAnsi="Arial" w:cs="Arial"/>
           <w:noProof/>
+          <w:sz w:val="24"/>
+          <w:szCs w:val="24"/>
         </w:rPr>
         <w:drawing>
           <wp:inline distT="0" distB="0" distL="0" distR="0" wp14:anchorId="74754D07" wp14:editId="531905BF">
@@ -596,21 +709,28 @@
         </w:drawing>
       </w:r>
       <w:r>
+        <w:rPr>
+          <w:rFonts w:ascii="Arial" w:hAnsi="Arial" w:cs="Arial"/>
+          <w:sz w:val="24"/>
+          <w:szCs w:val="24"/>
+        </w:rPr>
         <w:br/>
-        <w:t xml:space="preserve">Die abstrakte Klasse </w:t>
-      </w:r>
-      <w:proofErr w:type="spellStart"/>
-      <w:r>
-        <w:t>BaseStoreService</w:t>
-      </w:r>
-      <w:proofErr w:type="spellEnd"/>
-      <w:r>
-        <w:t xml:space="preserve"> wird von anderen Klassen erweitert und ihr wird eine Klasse übergeben, damit die Base-Funktionen den richtigen Typ zurückgeben. Außerdem gibt der Service vor welche Funktionen implementiert w</w:t>
-      </w:r>
-      <w:r>
+        <w:t>Die abstrakte Klasse BaseStoreService wird von anderen Klassen erweitert und ihr wird eine Klasse übergeben, damit die Base-Funktionen den richtigen Typ zurückgeben. Außerdem gibt der Service vor welche Funktionen implementiert w</w:t>
+      </w:r>
+      <w:r>
+        <w:rPr>
+          <w:rFonts w:ascii="Arial" w:hAnsi="Arial" w:cs="Arial"/>
+          <w:sz w:val="24"/>
+          <w:szCs w:val="24"/>
+        </w:rPr>
         <w:t>erden müssen</w:t>
       </w:r>
       <w:r>
+        <w:rPr>
+          <w:rFonts w:ascii="Arial" w:hAnsi="Arial" w:cs="Arial"/>
+          <w:sz w:val="24"/>
+          <w:szCs w:val="24"/>
+        </w:rPr>
         <w:t>.</w:t>
       </w:r>
     </w:p>
@@ -621,16 +741,34 @@
           <w:ilvl w:val="0"/>
           <w:numId w:val="1"/>
         </w:numPr>
-      </w:pPr>
-      <w:r>
+        <w:rPr>
+          <w:rFonts w:ascii="Arial" w:hAnsi="Arial" w:cs="Arial"/>
+          <w:sz w:val="24"/>
+          <w:szCs w:val="24"/>
+        </w:rPr>
+      </w:pPr>
+      <w:r>
+        <w:rPr>
+          <w:rFonts w:ascii="Arial" w:hAnsi="Arial" w:cs="Arial"/>
+          <w:sz w:val="24"/>
+          <w:szCs w:val="24"/>
+        </w:rPr>
         <w:t>Die API wird mithilfe von dem MVC-Controller Pattern von Microsoft umgesetzt</w:t>
       </w:r>
       <w:r>
+        <w:rPr>
+          <w:rFonts w:ascii="Arial" w:hAnsi="Arial" w:cs="Arial"/>
+          <w:sz w:val="24"/>
+          <w:szCs w:val="24"/>
+        </w:rPr>
         <w:br/>
       </w:r>
       <w:r>
         <w:rPr>
+          <w:rFonts w:ascii="Arial" w:hAnsi="Arial" w:cs="Arial"/>
           <w:noProof/>
+          <w:sz w:val="24"/>
+          <w:szCs w:val="24"/>
         </w:rPr>
         <w:drawing>
           <wp:inline distT="0" distB="0" distL="0" distR="0" wp14:anchorId="4DFA848F" wp14:editId="1EBC478E">
@@ -669,31 +807,20 @@
         </w:drawing>
       </w:r>
       <w:r>
+        <w:rPr>
+          <w:rFonts w:ascii="Arial" w:hAnsi="Arial" w:cs="Arial"/>
+          <w:sz w:val="24"/>
+          <w:szCs w:val="24"/>
+        </w:rPr>
         <w:br/>
-        <w:t xml:space="preserve">Der Controller wird von dem bereitgestellten </w:t>
-      </w:r>
-      <w:proofErr w:type="spellStart"/>
-      <w:r>
-        <w:t>ControllerBase</w:t>
-      </w:r>
-      <w:proofErr w:type="spellEnd"/>
-      <w:r>
-        <w:t xml:space="preserve"> abgeleitet und implementiert mithilfe der Decoratoren die Funktionen </w:t>
-      </w:r>
-      <w:proofErr w:type="spellStart"/>
-      <w:r>
-        <w:t>bzw</w:t>
-      </w:r>
-      <w:proofErr w:type="spellEnd"/>
-      <w:r>
-        <w:t xml:space="preserve"> die Endpunkte. Die Route des Controllers ist der Name ohne den Controllerpart (also hier </w:t>
-      </w:r>
-      <w:proofErr w:type="spellStart"/>
-      <w:r>
-        <w:t>Article</w:t>
-      </w:r>
-      <w:proofErr w:type="spellEnd"/>
-      <w:r>
+        <w:t>Der Controller wird von dem bereitgestellten ControllerBase abgeleitet und implementiert mithilfe der Decoratoren die Funktionen bzw die Endpunkte. Die Route des Controllers ist der Name ohne den Controllerpart (also hier Article</w:t>
+      </w:r>
+      <w:r>
+        <w:rPr>
+          <w:rFonts w:ascii="Arial" w:hAnsi="Arial" w:cs="Arial"/>
+          <w:sz w:val="24"/>
+          <w:szCs w:val="24"/>
+        </w:rPr>
         <w:t>).</w:t>
       </w:r>
     </w:p>
@@ -704,82 +831,59 @@
           <w:ilvl w:val="0"/>
           <w:numId w:val="1"/>
         </w:numPr>
-      </w:pPr>
-      <w:r>
+        <w:rPr>
+          <w:rFonts w:ascii="Arial" w:hAnsi="Arial" w:cs="Arial"/>
+          <w:sz w:val="24"/>
+          <w:szCs w:val="24"/>
+        </w:rPr>
+      </w:pPr>
+      <w:r>
+        <w:rPr>
+          <w:rFonts w:ascii="Arial" w:hAnsi="Arial" w:cs="Arial"/>
+          <w:sz w:val="24"/>
+          <w:szCs w:val="24"/>
+        </w:rPr>
         <w:t>Die Authentication wird durch die von Microsoft bereitgestellten „</w:t>
       </w:r>
-      <w:proofErr w:type="spellStart"/>
-      <w:proofErr w:type="gramStart"/>
-      <w:r>
-        <w:rPr>
-          <w:rFonts w:ascii="Cascadia Mono" w:hAnsi="Cascadia Mono" w:cs="Cascadia Mono"/>
+      <w:r>
+        <w:rPr>
+          <w:rFonts w:ascii="Arial" w:hAnsi="Arial" w:cs="Arial"/>
           <w:color w:val="000000"/>
           <w:kern w:val="0"/>
-          <w:sz w:val="19"/>
-          <w:szCs w:val="19"/>
-        </w:rPr>
-        <w:t>Microsoft.AspNetCore.Authorization</w:t>
-      </w:r>
-      <w:proofErr w:type="spellEnd"/>
-      <w:proofErr w:type="gramEnd"/>
-      <w:r>
-        <w:rPr>
-          <w:rFonts w:ascii="Cascadia Mono" w:hAnsi="Cascadia Mono" w:cs="Cascadia Mono"/>
+          <w:sz w:val="24"/>
+          <w:szCs w:val="24"/>
+        </w:rPr>
+        <w:t xml:space="preserve">Microsoft.AspNetCore.Authorization;“ Paket umgesetzt. Jeder abgesicherte Controller wird mit dem [Auhorize]-Decorator dekoriert, </w:t>
+      </w:r>
+      <w:r>
+        <w:rPr>
+          <w:rFonts w:ascii="Arial" w:hAnsi="Arial" w:cs="Arial"/>
           <w:color w:val="000000"/>
           <w:kern w:val="0"/>
-          <w:sz w:val="19"/>
-          <w:szCs w:val="19"/>
-        </w:rPr>
-        <w:t>;</w:t>
-      </w:r>
-      <w:r>
-        <w:rPr>
-          <w:rFonts w:ascii="Cascadia Mono" w:hAnsi="Cascadia Mono" w:cs="Cascadia Mono"/>
+          <w:sz w:val="24"/>
+          <w:szCs w:val="24"/>
+        </w:rPr>
+        <w:lastRenderedPageBreak/>
+        <w:t>damit man nur mit einem gültigen Token rein kommt.</w:t>
+      </w:r>
+      <w:r>
+        <w:rPr>
+          <w:rFonts w:ascii="Arial" w:hAnsi="Arial" w:cs="Arial"/>
           <w:color w:val="000000"/>
           <w:kern w:val="0"/>
-          <w:sz w:val="19"/>
-          <w:szCs w:val="19"/>
-        </w:rPr>
-        <w:t>“ Paket umgesetzt. Jeder abgesicherte Controller wird mit dem [</w:t>
-      </w:r>
-      <w:proofErr w:type="spellStart"/>
-      <w:r>
-        <w:rPr>
-          <w:rFonts w:ascii="Cascadia Mono" w:hAnsi="Cascadia Mono" w:cs="Cascadia Mono"/>
-          <w:color w:val="000000"/>
-          <w:kern w:val="0"/>
-          <w:sz w:val="19"/>
-          <w:szCs w:val="19"/>
-        </w:rPr>
-        <w:t>Auhorize</w:t>
-      </w:r>
-      <w:proofErr w:type="spellEnd"/>
-      <w:r>
-        <w:rPr>
-          <w:rFonts w:ascii="Cascadia Mono" w:hAnsi="Cascadia Mono" w:cs="Cascadia Mono"/>
-          <w:color w:val="000000"/>
-          <w:kern w:val="0"/>
-          <w:sz w:val="19"/>
-          <w:szCs w:val="19"/>
-        </w:rPr>
-        <w:t>]-Decorator dekoriert, damit man nur mit einem gültigen Token rein kommt.</w:t>
-      </w:r>
-      <w:r>
-        <w:rPr>
-          <w:rFonts w:ascii="Cascadia Mono" w:hAnsi="Cascadia Mono" w:cs="Cascadia Mono"/>
-          <w:color w:val="000000"/>
-          <w:kern w:val="0"/>
-          <w:sz w:val="19"/>
-          <w:szCs w:val="19"/>
+          <w:sz w:val="24"/>
+          <w:szCs w:val="24"/>
         </w:rPr>
         <w:br/>
         <w:t xml:space="preserve">In der Startup wird diese Authentication implementiert: </w:t>
       </w:r>
       <w:r>
         <w:rPr>
+          <w:rFonts w:ascii="Arial" w:hAnsi="Arial" w:cs="Arial"/>
           <w:noProof/>
-        </w:rPr>
-        <w:lastRenderedPageBreak/>
+          <w:sz w:val="24"/>
+          <w:szCs w:val="24"/>
+        </w:rPr>
         <w:drawing>
           <wp:inline distT="0" distB="0" distL="0" distR="0" wp14:anchorId="0758BB5F" wp14:editId="6C938D8B">
             <wp:extent cx="5760720" cy="2185035"/>
@@ -818,170 +922,61 @@
       </w:r>
       <w:r>
         <w:rPr>
-          <w:rFonts w:ascii="Cascadia Mono" w:hAnsi="Cascadia Mono" w:cs="Cascadia Mono"/>
+          <w:rFonts w:ascii="Arial" w:hAnsi="Arial" w:cs="Arial"/>
           <w:color w:val="000000"/>
           <w:kern w:val="0"/>
-          <w:sz w:val="19"/>
-          <w:szCs w:val="19"/>
+          <w:sz w:val="24"/>
+          <w:szCs w:val="24"/>
         </w:rPr>
         <w:br/>
-        <w:t xml:space="preserve">Aus der </w:t>
-      </w:r>
-      <w:proofErr w:type="spellStart"/>
-      <w:r>
-        <w:rPr>
-          <w:rFonts w:ascii="Cascadia Mono" w:hAnsi="Cascadia Mono" w:cs="Cascadia Mono"/>
+        <w:t xml:space="preserve">Aus der app.settings.json werden die Issuer geholt und in den Parametern gespeichert. Bei erfolgreichem Login wird ein Token mit diesem Schema erstellt und an das Frontend zurückgegeben. </w:t>
+      </w:r>
+    </w:p>
+    <w:p>
+      <w:pPr>
+        <w:pStyle w:val="Listenabsatz"/>
+        <w:numPr>
+          <w:ilvl w:val="0"/>
+          <w:numId w:val="1"/>
+        </w:numPr>
+        <w:rPr>
+          <w:rFonts w:ascii="Arial" w:hAnsi="Arial" w:cs="Arial"/>
+          <w:sz w:val="24"/>
+          <w:szCs w:val="24"/>
+        </w:rPr>
+      </w:pPr>
+      <w:r>
+        <w:rPr>
+          <w:rFonts w:ascii="Arial" w:hAnsi="Arial" w:cs="Arial"/>
           <w:color w:val="000000"/>
           <w:kern w:val="0"/>
-          <w:sz w:val="19"/>
-          <w:szCs w:val="19"/>
-        </w:rPr>
-        <w:t>app.</w:t>
-      </w:r>
-      <w:proofErr w:type="gramStart"/>
-      <w:r>
-        <w:rPr>
-          <w:rFonts w:ascii="Cascadia Mono" w:hAnsi="Cascadia Mono" w:cs="Cascadia Mono"/>
+          <w:sz w:val="24"/>
+          <w:szCs w:val="24"/>
+        </w:rPr>
+        <w:t xml:space="preserve">Das Observer Pattern wurde mithilfe von Behavioursubjects umgesetzt. Bei Veränderung der Werte werden alle Subscriber über die Veränderung benachrichtigt. </w:t>
+      </w:r>
+      <w:r>
+        <w:rPr>
+          <w:rFonts w:ascii="Arial" w:hAnsi="Arial" w:cs="Arial"/>
           <w:color w:val="000000"/>
           <w:kern w:val="0"/>
-          <w:sz w:val="19"/>
-          <w:szCs w:val="19"/>
-        </w:rPr>
-        <w:t>settings.json</w:t>
-      </w:r>
-      <w:proofErr w:type="spellEnd"/>
-      <w:proofErr w:type="gramEnd"/>
-      <w:r>
-        <w:rPr>
-          <w:rFonts w:ascii="Cascadia Mono" w:hAnsi="Cascadia Mono" w:cs="Cascadia Mono"/>
-          <w:color w:val="000000"/>
-          <w:kern w:val="0"/>
-          <w:sz w:val="19"/>
-          <w:szCs w:val="19"/>
-        </w:rPr>
-        <w:t xml:space="preserve"> werden die Issuer geholt und in den Parametern gespeichert. Bei erfolgreichem Login wird ein Token mit diesem Schema erstellt und an das Frontend zurückgegeben. </w:t>
-      </w:r>
-    </w:p>
-    <w:p>
-      <w:r>
-        <w:t xml:space="preserve">Modularisierung </w:t>
-      </w:r>
-    </w:p>
-    <w:p>
-      <w:r>
-        <w:tab/>
-        <w:t>Frameworks, Patterns</w:t>
-      </w:r>
-      <w:r>
+          <w:sz w:val="24"/>
+          <w:szCs w:val="24"/>
+        </w:rPr>
         <w:br/>
       </w:r>
       <w:r>
-        <w:tab/>
-        <w:t xml:space="preserve">Wie oben schon beschrieben haben wir die Patterns MVC, </w:t>
-      </w:r>
-      <w:proofErr w:type="spellStart"/>
-      <w:r>
-        <w:t>Dependency</w:t>
-      </w:r>
-      <w:proofErr w:type="spellEnd"/>
-      <w:r>
-        <w:t xml:space="preserve"> </w:t>
-      </w:r>
-      <w:proofErr w:type="spellStart"/>
-      <w:r>
-        <w:t>Injection</w:t>
-      </w:r>
-      <w:proofErr w:type="spellEnd"/>
-      <w:r>
-        <w:t xml:space="preserve"> genutzt. </w:t>
-      </w:r>
-    </w:p>
-    <w:p>
-      <w:pPr>
-        <w:pStyle w:val="Listenabsatz"/>
-        <w:numPr>
-          <w:ilvl w:val="0"/>
-          <w:numId w:val="2"/>
-        </w:numPr>
-      </w:pPr>
-      <w:r>
-        <w:t xml:space="preserve">Als Framework haben wir clientseitig </w:t>
-      </w:r>
-      <w:proofErr w:type="gramStart"/>
-      <w:r>
-        <w:t>Angular</w:t>
-      </w:r>
-      <w:proofErr w:type="gramEnd"/>
-      <w:r>
-        <w:t xml:space="preserve"> mit dem UI-Framework (Angular-) Material genutzt</w:t>
-      </w:r>
-    </w:p>
-    <w:p>
-      <w:pPr>
-        <w:pStyle w:val="Listenabsatz"/>
-        <w:numPr>
-          <w:ilvl w:val="0"/>
-          <w:numId w:val="2"/>
-        </w:numPr>
-      </w:pPr>
-      <w:r>
-        <w:t xml:space="preserve">Als CSS-Framework haben wir </w:t>
-      </w:r>
-      <w:proofErr w:type="spellStart"/>
-      <w:r>
-        <w:t>Tailwind</w:t>
-      </w:r>
-      <w:proofErr w:type="spellEnd"/>
-      <w:r>
-        <w:t xml:space="preserve"> genutzt</w:t>
-      </w:r>
-    </w:p>
-    <w:p>
-      <w:pPr>
-        <w:pStyle w:val="Listenabsatz"/>
-        <w:numPr>
-          <w:ilvl w:val="0"/>
-          <w:numId w:val="2"/>
-        </w:numPr>
-      </w:pPr>
-      <w:r>
-        <w:t>Und serverseitig haben wir ASP.Net Core genutzt</w:t>
-      </w:r>
-    </w:p>
-    <w:p>
-      <w:r>
-        <w:tab/>
-      </w:r>
-      <w:r>
-        <w:t>Struktur der Projekte:</w:t>
-      </w:r>
-    </w:p>
-    <w:p>
-      <w:r>
-        <w:tab/>
-      </w:r>
-      <w:r>
-        <w:tab/>
-        <w:t>C#:</w:t>
-      </w:r>
-    </w:p>
-    <w:p>
-      <w:pPr>
-        <w:pStyle w:val="Listenabsatz"/>
-        <w:numPr>
-          <w:ilvl w:val="0"/>
-          <w:numId w:val="3"/>
-        </w:numPr>
-      </w:pPr>
-      <w:r>
-        <w:rPr>
+        <w:rPr>
+          <w:rFonts w:ascii="Arial" w:hAnsi="Arial" w:cs="Arial"/>
           <w:noProof/>
+          <w:sz w:val="24"/>
+          <w:szCs w:val="24"/>
         </w:rPr>
         <w:drawing>
-          <wp:inline distT="0" distB="0" distL="0" distR="0" wp14:anchorId="6C07E71F" wp14:editId="063A8C46">
-            <wp:extent cx="3400425" cy="1733550"/>
-            <wp:effectExtent l="0" t="0" r="9525" b="0"/>
-            <wp:docPr id="1316148842" name="Grafik 1" descr="Ein Bild, das Text, Screenshot, Software, Multimedia-Software enthält.&#10;&#10;Automatisch generierte Beschreibung"/>
+          <wp:inline distT="0" distB="0" distL="0" distR="0" wp14:anchorId="2B2DCB91" wp14:editId="186D56FF">
+            <wp:extent cx="5760720" cy="1713230"/>
+            <wp:effectExtent l="0" t="0" r="0" b="1270"/>
+            <wp:docPr id="1546122535" name="Grafik 1" descr="Ein Bild, das Text, Screenshot, Schrift, Software enthält.&#10;&#10;Automatisch generierte Beschreibung"/>
             <wp:cNvGraphicFramePr>
               <a:graphicFrameLocks xmlns:a="http://schemas.openxmlformats.org/drawingml/2006/main" noChangeAspect="1"/>
             </wp:cNvGraphicFramePr>
@@ -989,7 +984,7 @@
               <a:graphicData uri="http://schemas.openxmlformats.org/drawingml/2006/picture">
                 <pic:pic xmlns:pic="http://schemas.openxmlformats.org/drawingml/2006/picture">
                   <pic:nvPicPr>
-                    <pic:cNvPr id="1316148842" name="Grafik 1" descr="Ein Bild, das Text, Screenshot, Software, Multimedia-Software enthält.&#10;&#10;Automatisch generierte Beschreibung"/>
+                    <pic:cNvPr id="1546122535" name="Grafik 1" descr="Ein Bild, das Text, Screenshot, Schrift, Software enthält.&#10;&#10;Automatisch generierte Beschreibung"/>
                     <pic:cNvPicPr/>
                   </pic:nvPicPr>
                   <pic:blipFill>
@@ -1001,7 +996,7 @@
                   <pic:spPr>
                     <a:xfrm>
                       <a:off x="0" y="0"/>
-                      <a:ext cx="3400425" cy="1733550"/>
+                      <a:ext cx="5760720" cy="1713230"/>
                     </a:xfrm>
                     <a:prstGeom prst="rect">
                       <a:avLst/>
@@ -1016,15 +1011,282 @@
     </w:p>
     <w:p>
       <w:pPr>
-        <w:ind w:left="1416"/>
-      </w:pPr>
-      <w:proofErr w:type="spellStart"/>
-      <w:r>
-        <w:t>Typescript</w:t>
-      </w:r>
-      <w:proofErr w:type="spellEnd"/>
-      <w:r>
-        <w:t xml:space="preserve"> (Angular)</w:t>
+        <w:rPr>
+          <w:rFonts w:ascii="Arial" w:hAnsi="Arial" w:cs="Arial"/>
+          <w:sz w:val="24"/>
+          <w:szCs w:val="24"/>
+        </w:rPr>
+      </w:pPr>
+      <w:r>
+        <w:rPr>
+          <w:rFonts w:ascii="Arial" w:hAnsi="Arial" w:cs="Arial"/>
+          <w:sz w:val="24"/>
+          <w:szCs w:val="24"/>
+        </w:rPr>
+        <w:t xml:space="preserve">Modularisierung </w:t>
+      </w:r>
+    </w:p>
+    <w:p>
+      <w:pPr>
+        <w:ind w:left="705"/>
+        <w:rPr>
+          <w:rFonts w:ascii="Arial" w:hAnsi="Arial" w:cs="Arial"/>
+          <w:sz w:val="24"/>
+          <w:szCs w:val="24"/>
+        </w:rPr>
+      </w:pPr>
+      <w:r>
+        <w:rPr>
+          <w:rFonts w:ascii="Arial" w:hAnsi="Arial" w:cs="Arial"/>
+          <w:b/>
+          <w:bCs/>
+          <w:sz w:val="24"/>
+          <w:szCs w:val="24"/>
+        </w:rPr>
+        <w:t>Frameworks, Patterns</w:t>
+      </w:r>
+      <w:r>
+        <w:rPr>
+          <w:rFonts w:ascii="Arial" w:hAnsi="Arial" w:cs="Arial"/>
+          <w:sz w:val="24"/>
+          <w:szCs w:val="24"/>
+        </w:rPr>
+        <w:br/>
+      </w:r>
+      <w:r>
+        <w:rPr>
+          <w:rFonts w:ascii="Arial" w:hAnsi="Arial" w:cs="Arial"/>
+          <w:sz w:val="24"/>
+          <w:szCs w:val="24"/>
+        </w:rPr>
+        <w:tab/>
+        <w:t>Wie oben schon beschrieben haben wir die Patterns MVC, Dependency Injection</w:t>
+      </w:r>
+      <w:r>
+        <w:rPr>
+          <w:rFonts w:ascii="Arial" w:hAnsi="Arial" w:cs="Arial"/>
+          <w:sz w:val="24"/>
+          <w:szCs w:val="24"/>
+        </w:rPr>
+        <w:t xml:space="preserve"> und das Observer Pattern</w:t>
+      </w:r>
+      <w:r>
+        <w:rPr>
+          <w:rFonts w:ascii="Arial" w:hAnsi="Arial" w:cs="Arial"/>
+          <w:sz w:val="24"/>
+          <w:szCs w:val="24"/>
+        </w:rPr>
+        <w:t xml:space="preserve"> genutzt. </w:t>
+      </w:r>
+    </w:p>
+    <w:p>
+      <w:pPr>
+        <w:pStyle w:val="Listenabsatz"/>
+        <w:numPr>
+          <w:ilvl w:val="0"/>
+          <w:numId w:val="2"/>
+        </w:numPr>
+        <w:rPr>
+          <w:rFonts w:ascii="Arial" w:hAnsi="Arial" w:cs="Arial"/>
+          <w:sz w:val="24"/>
+          <w:szCs w:val="24"/>
+        </w:rPr>
+      </w:pPr>
+      <w:r>
+        <w:rPr>
+          <w:rFonts w:ascii="Arial" w:hAnsi="Arial" w:cs="Arial"/>
+          <w:sz w:val="24"/>
+          <w:szCs w:val="24"/>
+        </w:rPr>
+        <w:t>Als Framework haben wir clientseitig Angular mit dem UI-Framework (Angular-) Material genutzt</w:t>
+      </w:r>
+    </w:p>
+    <w:p>
+      <w:pPr>
+        <w:pStyle w:val="Listenabsatz"/>
+        <w:numPr>
+          <w:ilvl w:val="0"/>
+          <w:numId w:val="2"/>
+        </w:numPr>
+        <w:rPr>
+          <w:rFonts w:ascii="Arial" w:hAnsi="Arial" w:cs="Arial"/>
+          <w:sz w:val="24"/>
+          <w:szCs w:val="24"/>
+        </w:rPr>
+      </w:pPr>
+      <w:r>
+        <w:rPr>
+          <w:rFonts w:ascii="Arial" w:hAnsi="Arial" w:cs="Arial"/>
+          <w:sz w:val="24"/>
+          <w:szCs w:val="24"/>
+        </w:rPr>
+        <w:t>Als CSS-Framework haben wir Tailwind genutzt</w:t>
+      </w:r>
+    </w:p>
+    <w:p>
+      <w:pPr>
+        <w:pStyle w:val="Listenabsatz"/>
+        <w:numPr>
+          <w:ilvl w:val="0"/>
+          <w:numId w:val="2"/>
+        </w:numPr>
+        <w:rPr>
+          <w:rFonts w:ascii="Arial" w:hAnsi="Arial" w:cs="Arial"/>
+          <w:sz w:val="24"/>
+          <w:szCs w:val="24"/>
+        </w:rPr>
+      </w:pPr>
+      <w:r>
+        <w:rPr>
+          <w:rFonts w:ascii="Arial" w:hAnsi="Arial" w:cs="Arial"/>
+          <w:sz w:val="24"/>
+          <w:szCs w:val="24"/>
+        </w:rPr>
+        <w:t>Und serverseitig haben wir ASP.Net Core genutzt</w:t>
+      </w:r>
+    </w:p>
+    <w:p>
+      <w:pPr>
+        <w:pStyle w:val="Listenabsatz"/>
+        <w:ind w:left="1425"/>
+        <w:rPr>
+          <w:rFonts w:ascii="Arial" w:hAnsi="Arial" w:cs="Arial"/>
+          <w:sz w:val="24"/>
+          <w:szCs w:val="24"/>
+        </w:rPr>
+      </w:pPr>
+    </w:p>
+    <w:p>
+      <w:pPr>
+        <w:pStyle w:val="Listenabsatz"/>
+        <w:ind w:left="1425"/>
+        <w:rPr>
+          <w:rFonts w:ascii="Arial" w:hAnsi="Arial" w:cs="Arial"/>
+          <w:sz w:val="24"/>
+          <w:szCs w:val="24"/>
+        </w:rPr>
+      </w:pPr>
+    </w:p>
+    <w:p>
+      <w:pPr>
+        <w:pStyle w:val="Listenabsatz"/>
+        <w:ind w:left="1425"/>
+        <w:rPr>
+          <w:rFonts w:ascii="Arial" w:hAnsi="Arial" w:cs="Arial"/>
+          <w:sz w:val="24"/>
+          <w:szCs w:val="24"/>
+        </w:rPr>
+      </w:pPr>
+    </w:p>
+    <w:p>
+      <w:pPr>
+        <w:pStyle w:val="Listenabsatz"/>
+        <w:ind w:left="1425"/>
+        <w:rPr>
+          <w:rFonts w:ascii="Arial" w:hAnsi="Arial" w:cs="Arial"/>
+          <w:sz w:val="24"/>
+          <w:szCs w:val="24"/>
+        </w:rPr>
+      </w:pPr>
+    </w:p>
+    <w:p>
+      <w:pPr>
+        <w:pStyle w:val="Listenabsatz"/>
+        <w:ind w:left="1425"/>
+        <w:rPr>
+          <w:rFonts w:ascii="Arial" w:hAnsi="Arial" w:cs="Arial"/>
+          <w:sz w:val="24"/>
+          <w:szCs w:val="24"/>
+        </w:rPr>
+      </w:pPr>
+    </w:p>
+    <w:p>
+      <w:pPr>
+        <w:pStyle w:val="Listenabsatz"/>
+        <w:ind w:left="1425"/>
+        <w:rPr>
+          <w:rFonts w:ascii="Arial" w:hAnsi="Arial" w:cs="Arial"/>
+          <w:sz w:val="24"/>
+          <w:szCs w:val="24"/>
+        </w:rPr>
+      </w:pPr>
+    </w:p>
+    <w:p>
+      <w:pPr>
+        <w:pStyle w:val="Listenabsatz"/>
+        <w:ind w:left="1425"/>
+        <w:rPr>
+          <w:rFonts w:ascii="Arial" w:hAnsi="Arial" w:cs="Arial"/>
+          <w:sz w:val="24"/>
+          <w:szCs w:val="24"/>
+        </w:rPr>
+      </w:pPr>
+    </w:p>
+    <w:p>
+      <w:pPr>
+        <w:pStyle w:val="Listenabsatz"/>
+        <w:ind w:left="1425"/>
+        <w:rPr>
+          <w:rFonts w:ascii="Arial" w:hAnsi="Arial" w:cs="Arial"/>
+          <w:sz w:val="24"/>
+          <w:szCs w:val="24"/>
+        </w:rPr>
+      </w:pPr>
+    </w:p>
+    <w:p>
+      <w:pPr>
+        <w:rPr>
+          <w:rFonts w:ascii="Arial" w:hAnsi="Arial" w:cs="Arial"/>
+          <w:b/>
+          <w:bCs/>
+          <w:sz w:val="24"/>
+          <w:szCs w:val="24"/>
+        </w:rPr>
+      </w:pPr>
+      <w:r>
+        <w:rPr>
+          <w:rFonts w:ascii="Arial" w:hAnsi="Arial" w:cs="Arial"/>
+          <w:sz w:val="24"/>
+          <w:szCs w:val="24"/>
+        </w:rPr>
+        <w:lastRenderedPageBreak/>
+        <w:tab/>
+      </w:r>
+      <w:r>
+        <w:rPr>
+          <w:rFonts w:ascii="Arial" w:hAnsi="Arial" w:cs="Arial"/>
+          <w:b/>
+          <w:bCs/>
+          <w:sz w:val="24"/>
+          <w:szCs w:val="24"/>
+        </w:rPr>
+        <w:t>Struktur der Projekte:</w:t>
+      </w:r>
+    </w:p>
+    <w:p>
+      <w:pPr>
+        <w:rPr>
+          <w:rFonts w:ascii="Arial" w:hAnsi="Arial" w:cs="Arial"/>
+          <w:sz w:val="24"/>
+          <w:szCs w:val="24"/>
+        </w:rPr>
+      </w:pPr>
+      <w:r>
+        <w:rPr>
+          <w:rFonts w:ascii="Arial" w:hAnsi="Arial" w:cs="Arial"/>
+          <w:sz w:val="24"/>
+          <w:szCs w:val="24"/>
+        </w:rPr>
+        <w:tab/>
+      </w:r>
+      <w:r>
+        <w:rPr>
+          <w:rFonts w:ascii="Arial" w:hAnsi="Arial" w:cs="Arial"/>
+          <w:sz w:val="24"/>
+          <w:szCs w:val="24"/>
+        </w:rPr>
+        <w:tab/>
+        <w:t>C#:</w:t>
       </w:r>
     </w:p>
     <w:p>
@@ -1034,12 +1296,91 @@
           <w:ilvl w:val="0"/>
           <w:numId w:val="3"/>
         </w:numPr>
+        <w:rPr>
+          <w:rFonts w:ascii="Arial" w:hAnsi="Arial" w:cs="Arial"/>
+          <w:sz w:val="24"/>
+          <w:szCs w:val="24"/>
+        </w:rPr>
       </w:pPr>
       <w:r>
         <w:rPr>
           <w:noProof/>
         </w:rPr>
-        <w:lastRenderedPageBreak/>
+        <w:drawing>
+          <wp:inline distT="0" distB="0" distL="0" distR="0" wp14:anchorId="03B34E31" wp14:editId="10CB5DE8">
+            <wp:extent cx="3448050" cy="1714500"/>
+            <wp:effectExtent l="0" t="0" r="0" b="0"/>
+            <wp:docPr id="491728526" name="Grafik 1" descr="Ein Bild, das Text, Screenshot, Software, Multimedia-Software enthält.&#10;&#10;Automatisch generierte Beschreibung"/>
+            <wp:cNvGraphicFramePr>
+              <a:graphicFrameLocks xmlns:a="http://schemas.openxmlformats.org/drawingml/2006/main" noChangeAspect="1"/>
+            </wp:cNvGraphicFramePr>
+            <a:graphic xmlns:a="http://schemas.openxmlformats.org/drawingml/2006/main">
+              <a:graphicData uri="http://schemas.openxmlformats.org/drawingml/2006/picture">
+                <pic:pic xmlns:pic="http://schemas.openxmlformats.org/drawingml/2006/picture">
+                  <pic:nvPicPr>
+                    <pic:cNvPr id="491728526" name="Grafik 1" descr="Ein Bild, das Text, Screenshot, Software, Multimedia-Software enthält.&#10;&#10;Automatisch generierte Beschreibung"/>
+                    <pic:cNvPicPr/>
+                  </pic:nvPicPr>
+                  <pic:blipFill>
+                    <a:blip r:embed="rId13"/>
+                    <a:stretch>
+                      <a:fillRect/>
+                    </a:stretch>
+                  </pic:blipFill>
+                  <pic:spPr>
+                    <a:xfrm>
+                      <a:off x="0" y="0"/>
+                      <a:ext cx="3448050" cy="1714500"/>
+                    </a:xfrm>
+                    <a:prstGeom prst="rect">
+                      <a:avLst/>
+                    </a:prstGeom>
+                  </pic:spPr>
+                </pic:pic>
+              </a:graphicData>
+            </a:graphic>
+          </wp:inline>
+        </w:drawing>
+      </w:r>
+    </w:p>
+    <w:p>
+      <w:pPr>
+        <w:ind w:left="1416"/>
+        <w:rPr>
+          <w:rFonts w:ascii="Arial" w:hAnsi="Arial" w:cs="Arial"/>
+          <w:sz w:val="24"/>
+          <w:szCs w:val="24"/>
+        </w:rPr>
+      </w:pPr>
+      <w:r>
+        <w:rPr>
+          <w:rFonts w:ascii="Arial" w:hAnsi="Arial" w:cs="Arial"/>
+          <w:sz w:val="24"/>
+          <w:szCs w:val="24"/>
+        </w:rPr>
+        <w:t>Typescript (Angular)</w:t>
+      </w:r>
+    </w:p>
+    <w:p>
+      <w:pPr>
+        <w:pStyle w:val="Listenabsatz"/>
+        <w:numPr>
+          <w:ilvl w:val="0"/>
+          <w:numId w:val="3"/>
+        </w:numPr>
+        <w:rPr>
+          <w:rFonts w:ascii="Arial" w:hAnsi="Arial" w:cs="Arial"/>
+          <w:sz w:val="24"/>
+          <w:szCs w:val="24"/>
+        </w:rPr>
+      </w:pPr>
+      <w:r>
+        <w:rPr>
+          <w:rFonts w:ascii="Arial" w:hAnsi="Arial" w:cs="Arial"/>
+          <w:noProof/>
+          <w:sz w:val="24"/>
+          <w:szCs w:val="24"/>
+        </w:rPr>
         <w:drawing>
           <wp:inline distT="0" distB="0" distL="0" distR="0" wp14:anchorId="02475576" wp14:editId="05A632B6">
             <wp:extent cx="2695575" cy="5762625"/>
@@ -1056,7 +1397,7 @@
                     <pic:cNvPicPr/>
                   </pic:nvPicPr>
                   <pic:blipFill>
-                    <a:blip r:embed="rId13"/>
+                    <a:blip r:embed="rId14"/>
                     <a:stretch>
                       <a:fillRect/>
                     </a:stretch>
@@ -1077,24 +1418,13 @@
         </w:drawing>
       </w:r>
       <w:r>
+        <w:rPr>
+          <w:rFonts w:ascii="Arial" w:hAnsi="Arial" w:cs="Arial"/>
+          <w:sz w:val="24"/>
+          <w:szCs w:val="24"/>
+        </w:rPr>
         <w:br/>
-        <w:t>Features: Die kleinsten Einheiten an Code (</w:t>
-      </w:r>
-      <w:proofErr w:type="spellStart"/>
-      <w:r>
-        <w:t>Z.b.</w:t>
-      </w:r>
-      <w:proofErr w:type="spellEnd"/>
-      <w:r>
-        <w:t xml:space="preserve"> das </w:t>
-      </w:r>
-      <w:proofErr w:type="spellStart"/>
-      <w:r>
-        <w:t>Projektroulette</w:t>
-      </w:r>
-      <w:proofErr w:type="spellEnd"/>
-      <w:r>
-        <w:t xml:space="preserve"> zum Anzeigen der Projekte)</w:t>
+        <w:t>Features: Die kleinsten Einheiten an Code (Z.b. das Projektroulette zum Anzeigen der Projekte)</w:t>
       </w:r>
     </w:p>
     <w:p>
@@ -1104,17 +1434,43 @@
           <w:ilvl w:val="0"/>
           <w:numId w:val="3"/>
         </w:numPr>
-      </w:pPr>
-      <w:r>
+        <w:rPr>
+          <w:rFonts w:ascii="Arial" w:hAnsi="Arial" w:cs="Arial"/>
+          <w:sz w:val="24"/>
+          <w:szCs w:val="24"/>
+        </w:rPr>
+      </w:pPr>
+      <w:r>
+        <w:rPr>
+          <w:rFonts w:ascii="Arial" w:hAnsi="Arial" w:cs="Arial"/>
+          <w:sz w:val="24"/>
+          <w:szCs w:val="24"/>
+        </w:rPr>
+        <w:lastRenderedPageBreak/>
         <w:t xml:space="preserve">Framework: Alle erstellten </w:t>
       </w:r>
       <w:r>
+        <w:rPr>
+          <w:rFonts w:ascii="Arial" w:hAnsi="Arial" w:cs="Arial"/>
+          <w:sz w:val="24"/>
+          <w:szCs w:val="24"/>
+        </w:rPr>
         <w:t>Klassen,</w:t>
       </w:r>
       <w:r>
+        <w:rPr>
+          <w:rFonts w:ascii="Arial" w:hAnsi="Arial" w:cs="Arial"/>
+          <w:sz w:val="24"/>
+          <w:szCs w:val="24"/>
+        </w:rPr>
         <w:t xml:space="preserve"> die so allgemein sind, dass man</w:t>
       </w:r>
       <w:r>
+        <w:rPr>
+          <w:rFonts w:ascii="Arial" w:hAnsi="Arial" w:cs="Arial"/>
+          <w:sz w:val="24"/>
+          <w:szCs w:val="24"/>
+        </w:rPr>
         <w:t xml:space="preserve"> sie auch in deren Projekten nutzen könnte (z.B. eine Toolbar)</w:t>
       </w:r>
     </w:p>
@@ -1125,17 +1481,19 @@
           <w:ilvl w:val="0"/>
           <w:numId w:val="3"/>
         </w:numPr>
-      </w:pPr>
-      <w:r>
-        <w:t xml:space="preserve">Models: Alle Interfaces und eine </w:t>
-      </w:r>
-      <w:proofErr w:type="spellStart"/>
-      <w:r>
-        <w:t>enum</w:t>
-      </w:r>
-      <w:proofErr w:type="spellEnd"/>
-      <w:r>
-        <w:t>-Datei</w:t>
+        <w:rPr>
+          <w:rFonts w:ascii="Arial" w:hAnsi="Arial" w:cs="Arial"/>
+          <w:sz w:val="24"/>
+          <w:szCs w:val="24"/>
+        </w:rPr>
+      </w:pPr>
+      <w:r>
+        <w:rPr>
+          <w:rFonts w:ascii="Arial" w:hAnsi="Arial" w:cs="Arial"/>
+          <w:sz w:val="24"/>
+          <w:szCs w:val="24"/>
+        </w:rPr>
+        <w:t>Models: Alle Interfaces und eine enum-Datei</w:t>
       </w:r>
     </w:p>
     <w:p>
@@ -1145,8 +1503,18 @@
           <w:ilvl w:val="0"/>
           <w:numId w:val="3"/>
         </w:numPr>
-      </w:pPr>
-      <w:r>
+        <w:rPr>
+          <w:rFonts w:ascii="Arial" w:hAnsi="Arial" w:cs="Arial"/>
+          <w:sz w:val="24"/>
+          <w:szCs w:val="24"/>
+        </w:rPr>
+      </w:pPr>
+      <w:r>
+        <w:rPr>
+          <w:rFonts w:ascii="Arial" w:hAnsi="Arial" w:cs="Arial"/>
+          <w:sz w:val="24"/>
+          <w:szCs w:val="24"/>
+        </w:rPr>
         <w:t>Pages: Alle ansteuerbaren Seiten, dort werden die Features zu einer Seite zusammengeschnürt</w:t>
       </w:r>
     </w:p>
@@ -1157,26 +1525,19 @@
           <w:ilvl w:val="0"/>
           <w:numId w:val="3"/>
         </w:numPr>
-      </w:pPr>
-      <w:r>
-        <w:t xml:space="preserve">Services: Angular-Service </w:t>
-      </w:r>
-      <w:r>
-        <w:t>Klassen,</w:t>
-      </w:r>
-      <w:r>
-        <w:t xml:space="preserve"> die e</w:t>
-      </w:r>
-      <w:r>
-        <w:t xml:space="preserve">infach in andere Klassen importiert werden können (Sind einfacher zu </w:t>
-      </w:r>
-      <w:proofErr w:type="spellStart"/>
-      <w:r>
-        <w:t>injecten</w:t>
-      </w:r>
-      <w:proofErr w:type="spellEnd"/>
-      <w:r>
-        <w:t>, da sie nur eine Instanz haben und so geteilt genutzt werden können)</w:t>
+        <w:rPr>
+          <w:rFonts w:ascii="Arial" w:hAnsi="Arial" w:cs="Arial"/>
+          <w:sz w:val="24"/>
+          <w:szCs w:val="24"/>
+        </w:rPr>
+      </w:pPr>
+      <w:r>
+        <w:rPr>
+          <w:rFonts w:ascii="Arial" w:hAnsi="Arial" w:cs="Arial"/>
+          <w:sz w:val="24"/>
+          <w:szCs w:val="24"/>
+        </w:rPr>
+        <w:t>Services: Angular-Service Klassen, die einfach in andere Klassen importiert werden können (Sind einfacher zu injecten, da sie nur eine Instanz haben und so geteilt genutzt werden können)</w:t>
       </w:r>
     </w:p>
     <w:p>
@@ -1186,41 +1547,62 @@
           <w:ilvl w:val="0"/>
           <w:numId w:val="3"/>
         </w:numPr>
-      </w:pPr>
-      <w:proofErr w:type="spellStart"/>
-      <w:r>
-        <w:t>AppComponent</w:t>
-      </w:r>
-      <w:proofErr w:type="spellEnd"/>
-      <w:r>
-        <w:t xml:space="preserve">: Unser </w:t>
-      </w:r>
-      <w:proofErr w:type="spellStart"/>
-      <w:r>
-        <w:t>entryPoint</w:t>
-      </w:r>
-      <w:proofErr w:type="spellEnd"/>
-      <w:r>
-        <w:t xml:space="preserve">, dort sind die Framework Komponenten eingebunden und das </w:t>
-      </w:r>
-      <w:proofErr w:type="spellStart"/>
-      <w:r>
-        <w:t>RouterOutlet</w:t>
-      </w:r>
-      <w:proofErr w:type="spellEnd"/>
-      <w:r>
-        <w:t xml:space="preserve"> (dort wo die angerouteten Seiten angezeigt werden)</w:t>
-      </w:r>
-    </w:p>
-    <w:p>
-      <w:r>
+        <w:rPr>
+          <w:rFonts w:ascii="Arial" w:hAnsi="Arial" w:cs="Arial"/>
+          <w:sz w:val="24"/>
+          <w:szCs w:val="24"/>
+        </w:rPr>
+      </w:pPr>
+      <w:r>
+        <w:rPr>
+          <w:rFonts w:ascii="Arial" w:hAnsi="Arial" w:cs="Arial"/>
+          <w:sz w:val="24"/>
+          <w:szCs w:val="24"/>
+        </w:rPr>
+        <w:t>AppComponent: Unser entryPoint, dort sind die Framework Komponenten eingebunden und das RouterOutlet (dort wo die angerouteten Seiten angezeigt werden)</w:t>
+      </w:r>
+    </w:p>
+    <w:p>
+      <w:pPr>
+        <w:rPr>
+          <w:rFonts w:ascii="Arial" w:hAnsi="Arial" w:cs="Arial"/>
+          <w:sz w:val="24"/>
+          <w:szCs w:val="24"/>
+        </w:rPr>
+      </w:pPr>
+      <w:r>
+        <w:rPr>
+          <w:rFonts w:ascii="Arial" w:hAnsi="Arial" w:cs="Arial"/>
+          <w:sz w:val="24"/>
+          <w:szCs w:val="24"/>
+        </w:rPr>
         <w:t>Visualisierung</w:t>
       </w:r>
     </w:p>
     <w:p>
-      <w:r>
+      <w:pPr>
+        <w:rPr>
+          <w:rFonts w:ascii="Arial" w:hAnsi="Arial" w:cs="Arial"/>
+          <w:sz w:val="24"/>
+          <w:szCs w:val="24"/>
+        </w:rPr>
+      </w:pPr>
+      <w:r>
+        <w:rPr>
+          <w:rFonts w:ascii="Arial" w:hAnsi="Arial" w:cs="Arial"/>
+          <w:sz w:val="24"/>
+          <w:szCs w:val="24"/>
+        </w:rPr>
         <w:tab/>
         <w:t>UML, Andere Formate</w:t>
+      </w:r>
+      <w:r>
+        <w:rPr>
+          <w:rFonts w:ascii="Arial" w:hAnsi="Arial" w:cs="Arial"/>
+          <w:sz w:val="24"/>
+          <w:szCs w:val="24"/>
+        </w:rPr>
+        <w:t xml:space="preserve"> (hier im Ordner)</w:t>
       </w:r>
     </w:p>
     <w:sectPr>

</xml_diff>